<commit_message>
Ajout du journal du travail et de l'attestation de rendu
</commit_message>
<xml_diff>
--- a/LM_Projektmanagementplan.docx
+++ b/LM_Projektmanagementplan.docx
@@ -88,6 +88,7 @@
               <w:listItem w:displayText="SECRET" w:value="SECRET"/>
             </w:dropDownList>
           </w:sdtPr>
+          <w:sdtEndPr/>
           <w:sdtContent>
             <w:tc>
               <w:tcPr>
@@ -152,6 +153,7 @@
               <w:listItem w:displayText="approuvé pour utilisation" w:value="approuvé pour utilisation"/>
             </w:dropDownList>
           </w:sdtPr>
+          <w:sdtEndPr/>
           <w:sdtContent>
             <w:tc>
               <w:tcPr>
@@ -296,16 +298,8 @@
               <w:rPr>
                 <w:lang w:val="fr-CH"/>
               </w:rPr>
-              <w:t xml:space="preserve">Tim </w:t>
-            </w:r>
-            <w:proofErr w:type="spellStart"/>
-            <w:r>
-              <w:rPr>
-                <w:lang w:val="fr-CH"/>
-              </w:rPr>
-              <w:t>Allemann</w:t>
-            </w:r>
-            <w:proofErr w:type="spellEnd"/>
+              <w:t>Tim Allemann</w:t>
+            </w:r>
           </w:p>
         </w:tc>
       </w:tr>
@@ -395,6 +389,7 @@
               <w:calendar w:val="gregorian"/>
             </w:date>
           </w:sdtPr>
+          <w:sdtEndPr/>
           <w:sdtContent>
             <w:tc>
               <w:tcPr>
@@ -495,15 +490,7 @@
               <w:pStyle w:val="AbsatzTab12Pt1-1"/>
             </w:pPr>
             <w:r>
-              <w:t xml:space="preserve">Tim </w:t>
-            </w:r>
-            <w:proofErr w:type="spellStart"/>
-            <w:r>
-              <w:t>Allemann</w:t>
-            </w:r>
-            <w:proofErr w:type="spellEnd"/>
-            <w:r>
-              <w:t>, Sébastien Berger, H</w:t>
+              <w:t>Tim Allemann, Sébastien Berger, H</w:t>
             </w:r>
             <w:r>
               <w:t>ans Morsch</w:t>
@@ -760,8 +747,10 @@
               <w:rPr>
                 <w:lang w:val="fr-CH"/>
               </w:rPr>
-              <w:t>9</w:t>
-            </w:r>
+              <w:t>7</w:t>
+            </w:r>
+            <w:bookmarkStart w:id="2" w:name="_GoBack"/>
+            <w:bookmarkEnd w:id="2"/>
             <w:r>
               <w:rPr>
                 <w:lang w:val="fr-CH"/>
@@ -918,16 +907,8 @@
               <w:rPr>
                 <w:lang w:val="fr-CH"/>
               </w:rPr>
-              <w:t xml:space="preserve">Hans </w:t>
-            </w:r>
-            <w:proofErr w:type="spellStart"/>
-            <w:r>
-              <w:rPr>
-                <w:lang w:val="fr-CH"/>
-              </w:rPr>
-              <w:t>Morsch</w:t>
-            </w:r>
-            <w:proofErr w:type="spellEnd"/>
+              <w:t>Hans Morsch</w:t>
+            </w:r>
           </w:p>
         </w:tc>
       </w:tr>
@@ -1119,9 +1100,9 @@
           <w:lang w:val="fr-CH"/>
         </w:rPr>
       </w:pPr>
-      <w:bookmarkStart w:id="2" w:name="_Toc448251712"/>
-      <w:bookmarkStart w:id="3" w:name="_Toc2680369"/>
-      <w:bookmarkStart w:id="4" w:name="_Toc26945667"/>
+      <w:bookmarkStart w:id="3" w:name="_Toc448251712"/>
+      <w:bookmarkStart w:id="4" w:name="_Toc2680369"/>
+      <w:bookmarkStart w:id="5" w:name="_Toc26945667"/>
       <w:r>
         <w:rPr>
           <w:lang w:val="fr-CH"/>
@@ -1176,15 +1157,15 @@
         <w:tab/>
         <w:t>Contrôle</w:t>
       </w:r>
-      <w:bookmarkEnd w:id="2"/>
+      <w:bookmarkEnd w:id="3"/>
       <w:r>
         <w:rPr>
           <w:lang w:val="fr-CH"/>
         </w:rPr>
         <w:t xml:space="preserve"> des modifications</w:t>
       </w:r>
-      <w:bookmarkEnd w:id="3"/>
       <w:bookmarkEnd w:id="4"/>
+      <w:bookmarkEnd w:id="5"/>
     </w:p>
     <w:p>
       <w:pPr>
@@ -1193,16 +1174,16 @@
           <w:lang w:val="fr-CH"/>
         </w:rPr>
       </w:pPr>
-      <w:bookmarkStart w:id="5" w:name="_Toc2680357"/>
-      <w:bookmarkStart w:id="6" w:name="_Toc35682137"/>
+      <w:bookmarkStart w:id="6" w:name="_Toc2680357"/>
+      <w:bookmarkStart w:id="7" w:name="_Toc35682137"/>
       <w:r>
         <w:rPr>
           <w:lang w:val="fr-CH"/>
         </w:rPr>
         <w:t>Description</w:t>
       </w:r>
-      <w:bookmarkEnd w:id="5"/>
       <w:bookmarkEnd w:id="6"/>
+      <w:bookmarkEnd w:id="7"/>
     </w:p>
     <w:p>
       <w:pPr>
@@ -1231,7 +1212,7 @@
           <w:lang w:val="fr-CH"/>
         </w:rPr>
       </w:pPr>
-      <w:bookmarkStart w:id="7" w:name="_Toc35682138"/>
+      <w:bookmarkStart w:id="8" w:name="_Toc35682138"/>
       <w:r>
         <w:rPr>
           <w:lang w:val="fr-CH"/>
@@ -1239,7 +1220,7 @@
         <w:lastRenderedPageBreak/>
         <w:t>Description du projet</w:t>
       </w:r>
-      <w:bookmarkEnd w:id="7"/>
+      <w:bookmarkEnd w:id="8"/>
     </w:p>
     <w:p>
       <w:pPr>
@@ -1249,7 +1230,7 @@
           <w:lang w:val="fr-CH"/>
         </w:rPr>
       </w:pPr>
-      <w:bookmarkStart w:id="8" w:name="_Toc448237590"/>
+      <w:bookmarkStart w:id="9" w:name="_Toc448237590"/>
       <w:r>
         <w:rPr>
           <w:lang w:val="fr-CH"/>
@@ -1338,17 +1319,17 @@
           <w:lang w:val="fr-CH"/>
         </w:rPr>
       </w:pPr>
-      <w:bookmarkStart w:id="9" w:name="_Toc530748735"/>
-      <w:bookmarkStart w:id="10" w:name="_Toc35682139"/>
-      <w:bookmarkEnd w:id="8"/>
+      <w:bookmarkStart w:id="10" w:name="_Toc530748735"/>
+      <w:bookmarkStart w:id="11" w:name="_Toc35682139"/>
+      <w:bookmarkEnd w:id="9"/>
       <w:r>
         <w:rPr>
           <w:lang w:val="fr-CH"/>
         </w:rPr>
         <w:t>Scénario avec phases et jalons</w:t>
       </w:r>
-      <w:bookmarkEnd w:id="9"/>
       <w:bookmarkEnd w:id="10"/>
+      <w:bookmarkEnd w:id="11"/>
     </w:p>
     <w:p>
       <w:pPr>
@@ -1476,148 +1457,12 @@
           <w:lang w:val="fr-CH"/>
         </w:rPr>
       </w:pPr>
-      <w:bookmarkStart w:id="11" w:name="_Toc35682140"/>
+      <w:bookmarkStart w:id="12" w:name="_Toc35682140"/>
       <w:r>
         <w:rPr>
           <w:lang w:val="fr-CH"/>
         </w:rPr>
         <w:t>Initialisation</w:t>
-      </w:r>
-      <w:bookmarkEnd w:id="11"/>
-    </w:p>
-    <w:p>
-      <w:pPr>
-        <w:pStyle w:val="Absatz"/>
-        <w:rPr>
-          <w:lang w:val="fr-CH"/>
-        </w:rPr>
-      </w:pPr>
-      <w:r>
-        <w:rPr>
-          <w:lang w:val="fr-CH"/>
-        </w:rPr>
-        <w:t>Nous sommes dans la phase d’initialisation du projet, les objectifs génériques ainsi que les exigences de l’organisation ont été clairement identifiés.</w:t>
-      </w:r>
-    </w:p>
-    <w:p>
-      <w:pPr>
-        <w:pStyle w:val="Absatz"/>
-        <w:rPr>
-          <w:lang w:val="fr-CH"/>
-        </w:rPr>
-      </w:pPr>
-      <w:r>
-        <w:rPr>
-          <w:lang w:val="fr-CH"/>
-        </w:rPr>
-        <w:t xml:space="preserve">Le projet a été libéré par le mandant et nous avons établis plusieurs versions. Sur les trois versions proposées au chef de projet, le choix de Monsieur </w:t>
-      </w:r>
-      <w:proofErr w:type="spellStart"/>
-      <w:r>
-        <w:rPr>
-          <w:lang w:val="fr-CH"/>
-        </w:rPr>
-        <w:t>Allemann</w:t>
-      </w:r>
-      <w:proofErr w:type="spellEnd"/>
-      <w:r>
-        <w:rPr>
-          <w:lang w:val="fr-CH"/>
-        </w:rPr>
-        <w:t xml:space="preserve"> s’est porté sur la première version qui permet de répondre pleinement aux objectifs et exigences de l’organisation</w:t>
-      </w:r>
-      <w:r>
-        <w:rPr>
-          <w:lang w:val="fr-CH"/>
-        </w:rPr>
-        <w:t xml:space="preserve"> perman</w:t>
-      </w:r>
-      <w:r>
-        <w:rPr>
-          <w:lang w:val="fr-CH"/>
-        </w:rPr>
-        <w:t>en</w:t>
-      </w:r>
-      <w:r>
-        <w:rPr>
-          <w:lang w:val="fr-CH"/>
-        </w:rPr>
-        <w:t>te</w:t>
-      </w:r>
-      <w:r>
-        <w:rPr>
-          <w:lang w:val="fr-CH"/>
-        </w:rPr>
-        <w:t>.</w:t>
-      </w:r>
-    </w:p>
-    <w:p>
-      <w:pPr>
-        <w:pStyle w:val="Absatz"/>
-        <w:rPr>
-          <w:lang w:val="fr-CH"/>
-        </w:rPr>
-      </w:pPr>
-      <w:r>
-        <w:rPr>
-          <w:lang w:val="fr-CH"/>
-        </w:rPr>
-        <w:t>Selon la liste de contrôle, la première variante de projet est et semble être la plus durable car elle permet l’élaboration d’un noyau portable sur différentes interface utilisateur.</w:t>
-      </w:r>
-    </w:p>
-    <w:p>
-      <w:pPr>
-        <w:pStyle w:val="Absatz"/>
-        <w:rPr>
-          <w:lang w:val="fr-CH"/>
-        </w:rPr>
-      </w:pPr>
-      <w:r>
-        <w:rPr>
-          <w:lang w:val="fr-CH"/>
-        </w:rPr>
-        <w:t>Le facteur du développement durable a été mentionné dans les objectifs de l’organisation</w:t>
-      </w:r>
-      <w:r>
-        <w:rPr>
-          <w:lang w:val="fr-CH"/>
-        </w:rPr>
-        <w:t xml:space="preserve"> </w:t>
-      </w:r>
-      <w:r>
-        <w:rPr>
-          <w:lang w:val="fr-CH"/>
-        </w:rPr>
-        <w:t>qui souhaite utiliser un environnement de déploiement respectueux de l’environnement.</w:t>
-      </w:r>
-    </w:p>
-    <w:p>
-      <w:pPr>
-        <w:pStyle w:val="Absatz"/>
-        <w:rPr>
-          <w:lang w:val="fr-CH"/>
-        </w:rPr>
-      </w:pPr>
-      <w:r>
-        <w:rPr>
-          <w:lang w:val="fr-CH"/>
-        </w:rPr>
-        <w:t>Le prochain objectif pour l’organisation et de libérer le projet après concertation avec le mandant et les différentes parties prenantes.</w:t>
-      </w:r>
-    </w:p>
-    <w:p>
-      <w:pPr>
-        <w:pStyle w:val="Titre2"/>
-        <w:rPr>
-          <w:lang w:val="fr-CH"/>
-        </w:rPr>
-      </w:pPr>
-      <w:bookmarkStart w:id="12" w:name="_Toc35682141"/>
-      <w:r>
-        <w:rPr>
-          <w:lang w:val="fr-CH"/>
-        </w:rPr>
-        <w:t>Conception</w:t>
       </w:r>
       <w:bookmarkEnd w:id="12"/>
     </w:p>
@@ -1632,76 +1477,114 @@
         <w:rPr>
           <w:lang w:val="fr-CH"/>
         </w:rPr>
-        <w:t>Après libération du projet, l</w:t>
-      </w:r>
-      <w:r>
-        <w:rPr>
-          <w:lang w:val="fr-CH"/>
-        </w:rPr>
-        <w:t>e mandant décidera comment le projet sera piloté et prendra des décisions concernant l</w:t>
-      </w:r>
-      <w:r>
-        <w:rPr>
-          <w:lang w:val="fr-CH"/>
-        </w:rPr>
-        <w:t>e concept du produit puis la</w:t>
-      </w:r>
-      <w:r>
-        <w:rPr>
-          <w:lang w:val="fr-CH"/>
-        </w:rPr>
-        <w:t xml:space="preserve"> libération d</w:t>
-      </w:r>
-      <w:r>
-        <w:rPr>
-          <w:lang w:val="fr-CH"/>
-        </w:rPr>
-        <w:t>e cette phase</w:t>
-      </w:r>
-      <w:r>
-        <w:rPr>
-          <w:lang w:val="fr-CH"/>
-        </w:rPr>
-        <w:t>.</w:t>
-      </w:r>
-      <w:r>
-        <w:rPr>
-          <w:lang w:val="fr-CH"/>
-        </w:rPr>
-        <w:t xml:space="preserve"> Un développement agile avec SCRUM sera implémenté au sein de l’équipe de projet. Les risques potentiels seront </w:t>
-      </w:r>
-      <w:r>
-        <w:rPr>
-          <w:lang w:val="fr-CH"/>
-        </w:rPr>
-        <w:t>gérés</w:t>
-      </w:r>
-      <w:r>
-        <w:rPr>
-          <w:lang w:val="fr-CH"/>
-        </w:rPr>
-        <w:t xml:space="preserve"> ainsi que l’élaboration d’un prototype</w:t>
-      </w:r>
-      <w:r>
-        <w:rPr>
-          <w:lang w:val="fr-CH"/>
-        </w:rPr>
-        <w:t xml:space="preserve"> du produit. Des concepts de test et de SIPD (Sûreté de l’information et protection des données) devront être définies.</w:t>
+        <w:t>Nous sommes dans la phase d’initialisation du projet, les objectifs génériques ainsi que les exigences de l’organisation ont été clairement identifiés.</w:t>
       </w:r>
     </w:p>
     <w:p>
       <w:pPr>
+        <w:pStyle w:val="Absatz"/>
+        <w:rPr>
+          <w:lang w:val="fr-CH"/>
+        </w:rPr>
+      </w:pPr>
+      <w:r>
+        <w:rPr>
+          <w:lang w:val="fr-CH"/>
+        </w:rPr>
+        <w:t>Le projet a été libéré par le mandant et nous avons établis plusieurs versions. Sur les trois versions proposées au chef de projet, le choix de Monsieur Allemann s’est porté sur la première version qui permet de répondre pleinement aux objectifs et exigences de l’organisation</w:t>
+      </w:r>
+      <w:r>
+        <w:rPr>
+          <w:lang w:val="fr-CH"/>
+        </w:rPr>
+        <w:t xml:space="preserve"> perman</w:t>
+      </w:r>
+      <w:r>
+        <w:rPr>
+          <w:lang w:val="fr-CH"/>
+        </w:rPr>
+        <w:t>en</w:t>
+      </w:r>
+      <w:r>
+        <w:rPr>
+          <w:lang w:val="fr-CH"/>
+        </w:rPr>
+        <w:t>te</w:t>
+      </w:r>
+      <w:r>
+        <w:rPr>
+          <w:lang w:val="fr-CH"/>
+        </w:rPr>
+        <w:t>.</w:t>
+      </w:r>
+    </w:p>
+    <w:p>
+      <w:pPr>
+        <w:pStyle w:val="Absatz"/>
+        <w:rPr>
+          <w:lang w:val="fr-CH"/>
+        </w:rPr>
+      </w:pPr>
+      <w:r>
+        <w:rPr>
+          <w:lang w:val="fr-CH"/>
+        </w:rPr>
+        <w:t>Selon la liste de contrôle, la première variante de projet est et semble être la plus durable car elle permet l’élaboration d’un noyau portable sur différentes interface utilisateur.</w:t>
+      </w:r>
+    </w:p>
+    <w:p>
+      <w:pPr>
+        <w:pStyle w:val="Absatz"/>
+        <w:rPr>
+          <w:lang w:val="fr-CH"/>
+        </w:rPr>
+      </w:pPr>
+      <w:r>
+        <w:rPr>
+          <w:lang w:val="fr-CH"/>
+        </w:rPr>
+        <w:t>Le facteur du développement durable a été mentionné dans les objectifs de l’organisation</w:t>
+      </w:r>
+      <w:r>
+        <w:rPr>
+          <w:lang w:val="fr-CH"/>
+        </w:rPr>
+        <w:t xml:space="preserve"> </w:t>
+      </w:r>
+      <w:r>
+        <w:rPr>
+          <w:lang w:val="fr-CH"/>
+        </w:rPr>
+        <w:t>qui souhaite utiliser un environnement de déploiement respectueux de l’environnement.</w:t>
+      </w:r>
+    </w:p>
+    <w:p>
+      <w:pPr>
+        <w:pStyle w:val="Absatz"/>
+        <w:rPr>
+          <w:lang w:val="fr-CH"/>
+        </w:rPr>
+      </w:pPr>
+      <w:r>
+        <w:rPr>
+          <w:lang w:val="fr-CH"/>
+        </w:rPr>
+        <w:t>Le prochain objectif pour l’organisation et de libérer le projet après concertation avec le mandant et les différentes parties prenantes.</w:t>
+      </w:r>
+    </w:p>
+    <w:p>
+      <w:pPr>
         <w:pStyle w:val="Titre2"/>
         <w:rPr>
           <w:lang w:val="fr-CH"/>
         </w:rPr>
       </w:pPr>
-      <w:bookmarkStart w:id="13" w:name="_Toc35682142"/>
-      <w:r>
-        <w:rPr>
-          <w:lang w:val="fr-CH"/>
-        </w:rPr>
-        <w:t>Réalisation</w:t>
+      <w:bookmarkStart w:id="13" w:name="_Toc35682141"/>
+      <w:r>
+        <w:rPr>
+          <w:lang w:val="fr-CH"/>
+        </w:rPr>
+        <w:t>Conception</w:t>
       </w:r>
       <w:bookmarkEnd w:id="13"/>
     </w:p>
@@ -1716,7 +1599,61 @@
         <w:rPr>
           <w:lang w:val="fr-CH"/>
         </w:rPr>
-        <w:t>Le produit est réalisé ainsi que sa documentation.</w:t>
+        <w:t>Après libération du projet, l</w:t>
+      </w:r>
+      <w:r>
+        <w:rPr>
+          <w:lang w:val="fr-CH"/>
+        </w:rPr>
+        <w:t>e mandant décidera comment le projet sera piloté et prendra des décisions concernant l</w:t>
+      </w:r>
+      <w:r>
+        <w:rPr>
+          <w:lang w:val="fr-CH"/>
+        </w:rPr>
+        <w:t>e concept du produit puis la</w:t>
+      </w:r>
+      <w:r>
+        <w:rPr>
+          <w:lang w:val="fr-CH"/>
+        </w:rPr>
+        <w:t xml:space="preserve"> libération d</w:t>
+      </w:r>
+      <w:r>
+        <w:rPr>
+          <w:lang w:val="fr-CH"/>
+        </w:rPr>
+        <w:t>e cette phase</w:t>
+      </w:r>
+      <w:r>
+        <w:rPr>
+          <w:lang w:val="fr-CH"/>
+        </w:rPr>
+        <w:t>.</w:t>
+      </w:r>
+      <w:r>
+        <w:rPr>
+          <w:lang w:val="fr-CH"/>
+        </w:rPr>
+        <w:t xml:space="preserve"> Un développement agile avec SCRUM sera implémenté au sein de l’équipe de projet. Les risques potentiels seront </w:t>
+      </w:r>
+      <w:r>
+        <w:rPr>
+          <w:lang w:val="fr-CH"/>
+        </w:rPr>
+        <w:t>gérés</w:t>
+      </w:r>
+      <w:r>
+        <w:rPr>
+          <w:lang w:val="fr-CH"/>
+        </w:rPr>
+        <w:t xml:space="preserve"> ainsi que l’élaboration d’un prototype</w:t>
+      </w:r>
+      <w:r>
+        <w:rPr>
+          <w:lang w:val="fr-CH"/>
+        </w:rPr>
+        <w:t xml:space="preserve"> du produit. Des concepts de test et de SIPD (Sûreté de l’information et protection des données) devront être définies.</w:t>
       </w:r>
     </w:p>
     <w:p>
@@ -1726,7 +1663,37 @@
           <w:lang w:val="fr-CH"/>
         </w:rPr>
       </w:pPr>
-      <w:bookmarkStart w:id="14" w:name="_Toc35682143"/>
+      <w:bookmarkStart w:id="14" w:name="_Toc35682142"/>
+      <w:r>
+        <w:rPr>
+          <w:lang w:val="fr-CH"/>
+        </w:rPr>
+        <w:t>Réalisation</w:t>
+      </w:r>
+      <w:bookmarkEnd w:id="14"/>
+    </w:p>
+    <w:p>
+      <w:pPr>
+        <w:pStyle w:val="Absatz"/>
+        <w:rPr>
+          <w:lang w:val="fr-CH"/>
+        </w:rPr>
+      </w:pPr>
+      <w:r>
+        <w:rPr>
+          <w:lang w:val="fr-CH"/>
+        </w:rPr>
+        <w:t>Le produit est réalisé ainsi que sa documentation.</w:t>
+      </w:r>
+    </w:p>
+    <w:p>
+      <w:pPr>
+        <w:pStyle w:val="Titre2"/>
+        <w:rPr>
+          <w:lang w:val="fr-CH"/>
+        </w:rPr>
+      </w:pPr>
+      <w:bookmarkStart w:id="15" w:name="_Toc35682143"/>
       <w:r>
         <w:rPr>
           <w:lang w:val="fr-CH"/>
@@ -1734,7 +1701,7 @@
         <w:lastRenderedPageBreak/>
         <w:t>Déploiement</w:t>
       </w:r>
-      <w:bookmarkEnd w:id="14"/>
+      <w:bookmarkEnd w:id="15"/>
     </w:p>
     <w:p>
       <w:pPr>
@@ -1761,18 +1728,18 @@
           <w:lang w:val="fr-CH"/>
         </w:rPr>
       </w:pPr>
-      <w:bookmarkStart w:id="15" w:name="_Toc493591254"/>
-      <w:bookmarkStart w:id="16" w:name="_Toc530748736"/>
-      <w:bookmarkStart w:id="17" w:name="_Toc448237592"/>
+      <w:bookmarkStart w:id="16" w:name="_Toc493591254"/>
+      <w:bookmarkStart w:id="17" w:name="_Toc530748736"/>
       <w:bookmarkStart w:id="18" w:name="_Toc35682144"/>
+      <w:bookmarkStart w:id="19" w:name="_Toc448237592"/>
       <w:r>
         <w:rPr>
           <w:lang w:val="fr-CH"/>
         </w:rPr>
         <w:t>Organisation</w:t>
       </w:r>
-      <w:bookmarkEnd w:id="15"/>
       <w:bookmarkEnd w:id="16"/>
+      <w:bookmarkEnd w:id="17"/>
       <w:bookmarkEnd w:id="18"/>
     </w:p>
     <w:p>
@@ -2314,8 +2281,8 @@
           <w:lang w:val="fr-CH"/>
         </w:rPr>
       </w:pPr>
-      <w:bookmarkStart w:id="19" w:name="_Toc530748763"/>
-      <w:bookmarkStart w:id="20" w:name="_Toc26945668"/>
+      <w:bookmarkStart w:id="20" w:name="_Toc530748763"/>
+      <w:bookmarkStart w:id="21" w:name="_Toc26945668"/>
       <w:r>
         <w:rPr>
           <w:lang w:val="fr-CH"/>
@@ -2369,14 +2336,14 @@
         </w:rPr>
         <w:tab/>
       </w:r>
-      <w:bookmarkEnd w:id="19"/>
+      <w:bookmarkEnd w:id="20"/>
       <w:r>
         <w:rPr>
           <w:lang w:val="fr-CH"/>
         </w:rPr>
         <w:t>Organisation permanente</w:t>
       </w:r>
-      <w:bookmarkEnd w:id="20"/>
+      <w:bookmarkEnd w:id="21"/>
     </w:p>
     <w:p>
       <w:pPr>
@@ -2668,36 +2635,25 @@
             <w:pPr>
               <w:pStyle w:val="AbsatzTab12Pt1-1Kur"/>
             </w:pPr>
-            <w:proofErr w:type="spellStart"/>
             <w:r>
               <w:t>T.Allemann</w:t>
             </w:r>
-            <w:proofErr w:type="spellEnd"/>
-          </w:p>
-          <w:p>
-            <w:pPr>
-              <w:pStyle w:val="AbsatzTab12Pt1-1Kur"/>
-            </w:pPr>
-            <w:proofErr w:type="spellStart"/>
-            <w:r>
-              <w:t>H.</w:t>
-            </w:r>
-            <w:proofErr w:type="gramStart"/>
-            <w:r>
-              <w:t>Morsch</w:t>
-            </w:r>
-            <w:proofErr w:type="spellEnd"/>
-            <w:proofErr w:type="gramEnd"/>
-          </w:p>
-          <w:p>
-            <w:pPr>
-              <w:pStyle w:val="AbsatzTab12Pt1-1Kur"/>
-            </w:pPr>
-            <w:proofErr w:type="spellStart"/>
+          </w:p>
+          <w:p>
+            <w:pPr>
+              <w:pStyle w:val="AbsatzTab12Pt1-1Kur"/>
+            </w:pPr>
+            <w:r>
+              <w:t>H.Morsch</w:t>
+            </w:r>
+          </w:p>
+          <w:p>
+            <w:pPr>
+              <w:pStyle w:val="AbsatzTab12Pt1-1Kur"/>
+            </w:pPr>
             <w:r>
               <w:t>S.Berger</w:t>
             </w:r>
-            <w:proofErr w:type="spellEnd"/>
           </w:p>
         </w:tc>
         <w:tc>
@@ -2829,16 +2785,8 @@
               <w:rPr>
                 <w:lang w:val="fr-CH"/>
               </w:rPr>
-              <w:t xml:space="preserve">Tim </w:t>
-            </w:r>
-            <w:proofErr w:type="spellStart"/>
-            <w:r>
-              <w:rPr>
-                <w:lang w:val="fr-CH"/>
-              </w:rPr>
-              <w:t>Allemann</w:t>
-            </w:r>
-            <w:proofErr w:type="spellEnd"/>
+              <w:t>Tim Allemann</w:t>
+            </w:r>
           </w:p>
         </w:tc>
         <w:tc>
@@ -3259,16 +3207,12 @@
                 <w:lang w:val="fr-CH"/>
               </w:rPr>
             </w:pPr>
-            <w:proofErr w:type="spellStart"/>
-            <w:proofErr w:type="gramStart"/>
             <w:r>
               <w:rPr>
                 <w:lang w:val="fr-CH"/>
               </w:rPr>
               <w:t>S.Berger</w:t>
             </w:r>
-            <w:proofErr w:type="spellEnd"/>
-            <w:proofErr w:type="gramEnd"/>
           </w:p>
         </w:tc>
         <w:tc>
@@ -3330,13 +3274,13 @@
           <w:lang w:val="fr-CH"/>
         </w:rPr>
       </w:pPr>
-      <w:bookmarkStart w:id="21" w:name="_Toc451800094"/>
-      <w:bookmarkStart w:id="22" w:name="_Toc467679033"/>
-      <w:bookmarkStart w:id="23" w:name="_Toc467690556"/>
-      <w:bookmarkStart w:id="24" w:name="_Toc493591091"/>
-      <w:bookmarkStart w:id="25" w:name="_Toc530513755"/>
-      <w:bookmarkStart w:id="26" w:name="_Toc530748762"/>
-      <w:bookmarkStart w:id="27" w:name="_Toc26945669"/>
+      <w:bookmarkStart w:id="22" w:name="_Toc451800094"/>
+      <w:bookmarkStart w:id="23" w:name="_Toc467679033"/>
+      <w:bookmarkStart w:id="24" w:name="_Toc467690556"/>
+      <w:bookmarkStart w:id="25" w:name="_Toc493591091"/>
+      <w:bookmarkStart w:id="26" w:name="_Toc530513755"/>
+      <w:bookmarkStart w:id="27" w:name="_Toc530748762"/>
+      <w:bookmarkStart w:id="28" w:name="_Toc26945669"/>
       <w:r>
         <w:rPr>
           <w:lang w:val="fr-CH"/>
@@ -3390,19 +3334,19 @@
         </w:rPr>
         <w:tab/>
       </w:r>
-      <w:bookmarkEnd w:id="21"/>
       <w:bookmarkEnd w:id="22"/>
       <w:bookmarkEnd w:id="23"/>
       <w:bookmarkEnd w:id="24"/>
+      <w:bookmarkEnd w:id="25"/>
       <w:r>
         <w:rPr>
           <w:lang w:val="fr-CH"/>
         </w:rPr>
         <w:t>Organisation de projet pour la phase suivante</w:t>
       </w:r>
-      <w:bookmarkEnd w:id="25"/>
       <w:bookmarkEnd w:id="26"/>
       <w:bookmarkEnd w:id="27"/>
+      <w:bookmarkEnd w:id="28"/>
     </w:p>
     <w:p>
       <w:pPr>
@@ -3417,21 +3361,7 @@
           <w:lang w:val="fr-CH"/>
         </w:rPr>
         <w:lastRenderedPageBreak/>
-        <w:t xml:space="preserve">Ce graphique est modifiable avec Microsoft PowerPoint (clic droit – Objet </w:t>
-      </w:r>
-      <w:proofErr w:type="spellStart"/>
-      <w:r>
-        <w:rPr>
-          <w:lang w:val="fr-CH"/>
-        </w:rPr>
-        <w:t>Presentation</w:t>
-      </w:r>
-      <w:proofErr w:type="spellEnd"/>
-      <w:r>
-        <w:rPr>
-          <w:lang w:val="fr-CH"/>
-        </w:rPr>
-        <w:t xml:space="preserve"> – Ouvrir)</w:t>
+        <w:t>Ce graphique est modifiable avec Microsoft PowerPoint (clic droit – Objet Presentation – Ouvrir)</w:t>
       </w:r>
     </w:p>
     <w:p>
@@ -3468,7 +3398,7 @@
           <v:shape id="_x0000_i1025" type="#_x0000_t75" style="width:367.5pt;height:353.25pt" o:ole="">
             <v:imagedata r:id="rId9" o:title=""/>
           </v:shape>
-          <o:OLEObject Type="Embed" ProgID="PowerPoint.Show.12" ShapeID="_x0000_i1025" DrawAspect="Content" ObjectID="_1646295125" r:id="rId10"/>
+          <o:OLEObject Type="Embed" ProgID="PowerPoint.Show.12" ShapeID="_x0000_i1025" DrawAspect="Content" ObjectID="_1646386659" r:id="rId10"/>
         </w:object>
       </w:r>
     </w:p>
@@ -3479,7 +3409,7 @@
           <w:lang w:val="fr-CH"/>
         </w:rPr>
       </w:pPr>
-      <w:bookmarkStart w:id="28" w:name="_Toc26945662"/>
+      <w:bookmarkStart w:id="29" w:name="_Toc26945662"/>
       <w:r>
         <w:rPr>
           <w:lang w:val="fr-CH"/>
@@ -3534,9 +3464,9 @@
         <w:tab/>
         <w:t>Graphique concernant l’organisation de projet</w:t>
       </w:r>
-      <w:bookmarkEnd w:id="28"/>
+      <w:bookmarkEnd w:id="29"/>
     </w:p>
-    <w:bookmarkEnd w:id="17"/>
+    <w:bookmarkEnd w:id="19"/>
     <w:p>
       <w:pPr>
         <w:pStyle w:val="Absatzkurs"/>
@@ -3564,14 +3494,14 @@
           <w:lang w:val="fr-CH"/>
         </w:rPr>
       </w:pPr>
-      <w:bookmarkStart w:id="29" w:name="_Toc35682145"/>
+      <w:bookmarkStart w:id="30" w:name="_Toc35682145"/>
       <w:r>
         <w:rPr>
           <w:lang w:val="fr-CH"/>
         </w:rPr>
         <w:t>Structure des résultats du projet</w:t>
       </w:r>
-      <w:bookmarkEnd w:id="29"/>
+      <w:bookmarkEnd w:id="30"/>
     </w:p>
     <w:p>
       <w:pPr>
@@ -3600,21 +3530,7 @@
         <w:rPr>
           <w:lang w:val="fr-CH"/>
         </w:rPr>
-        <w:t>La structure des résultats du projet est la représentation hiérarchiquement structurée du contenu du projet (</w:t>
-      </w:r>
-      <w:proofErr w:type="spellStart"/>
-      <w:r>
-        <w:rPr>
-          <w:lang w:val="fr-CH"/>
-        </w:rPr>
-        <w:t>Produkt</w:t>
-      </w:r>
-      <w:proofErr w:type="spellEnd"/>
-      <w:r>
-        <w:rPr>
-          <w:lang w:val="fr-CH"/>
-        </w:rPr>
-        <w:t>-Breakdown-Structure PBS).</w:t>
+        <w:t>La structure des résultats du projet est la représentation hiérarchiquement structurée du contenu du projet (Produkt-Breakdown-Structure PBS).</w:t>
       </w:r>
     </w:p>
     <w:p>
@@ -3652,8 +3568,8 @@
           <w:lang w:val="fr-CH"/>
         </w:rPr>
       </w:pPr>
-      <w:bookmarkStart w:id="30" w:name="_Toc530748757"/>
-      <w:bookmarkStart w:id="31" w:name="_Toc26945663"/>
+      <w:bookmarkStart w:id="31" w:name="_Toc530748757"/>
+      <w:bookmarkStart w:id="32" w:name="_Toc26945663"/>
       <w:r>
         <w:rPr>
           <w:lang w:val="fr-CH"/>
@@ -3708,14 +3624,14 @@
         <w:tab/>
         <w:t xml:space="preserve">Graphique </w:t>
       </w:r>
-      <w:bookmarkEnd w:id="30"/>
+      <w:bookmarkEnd w:id="31"/>
       <w:r>
         <w:rPr>
           <w:lang w:val="fr-CH"/>
         </w:rPr>
         <w:t>concernant la structure des résultats du projet</w:t>
       </w:r>
-      <w:bookmarkEnd w:id="31"/>
+      <w:bookmarkEnd w:id="32"/>
     </w:p>
     <w:p>
       <w:pPr>
@@ -3755,22 +3671,22 @@
           <w:lang w:val="fr-CH"/>
         </w:rPr>
       </w:pPr>
-      <w:bookmarkStart w:id="32" w:name="_Toc530748738"/>
-      <w:bookmarkStart w:id="33" w:name="_Toc35682146"/>
+      <w:bookmarkStart w:id="33" w:name="_Toc530748738"/>
+      <w:bookmarkStart w:id="34" w:name="_Toc35682146"/>
       <w:r>
         <w:rPr>
           <w:lang w:val="fr-CH"/>
         </w:rPr>
         <w:t xml:space="preserve">Scénario </w:t>
       </w:r>
-      <w:bookmarkEnd w:id="32"/>
+      <w:bookmarkEnd w:id="33"/>
       <w:r>
         <w:rPr>
           <w:lang w:val="fr-CH"/>
         </w:rPr>
         <w:t>avec structure détaillée du projet</w:t>
       </w:r>
-      <w:bookmarkEnd w:id="33"/>
+      <w:bookmarkEnd w:id="34"/>
     </w:p>
     <w:p>
       <w:pPr>
@@ -3783,16 +3699,16 @@
           <w:lang w:val="fr-CH"/>
         </w:rPr>
       </w:pPr>
-      <w:bookmarkStart w:id="34" w:name="_Toc530748739"/>
-      <w:bookmarkStart w:id="35" w:name="_Toc35682147"/>
+      <w:bookmarkStart w:id="35" w:name="_Toc530748739"/>
+      <w:bookmarkStart w:id="36" w:name="_Toc35682147"/>
       <w:r>
         <w:rPr>
           <w:lang w:val="fr-CH"/>
         </w:rPr>
         <w:t>Phases, modules, tâches, résultats, rôles</w:t>
       </w:r>
-      <w:bookmarkEnd w:id="34"/>
       <w:bookmarkEnd w:id="35"/>
+      <w:bookmarkEnd w:id="36"/>
     </w:p>
     <w:p>
       <w:pPr>
@@ -3832,14 +3748,14 @@
           <w:lang w:val="fr-CH"/>
         </w:rPr>
       </w:pPr>
-      <w:bookmarkStart w:id="36" w:name="_Toc35682148"/>
+      <w:bookmarkStart w:id="37" w:name="_Toc35682148"/>
       <w:r>
         <w:rPr>
           <w:lang w:val="fr-CH"/>
         </w:rPr>
         <w:t>Dépendances</w:t>
       </w:r>
-      <w:bookmarkEnd w:id="36"/>
+      <w:bookmarkEnd w:id="37"/>
     </w:p>
     <w:p>
       <w:pPr>
@@ -4217,8 +4133,8 @@
           <w:lang w:val="fr-CH"/>
         </w:rPr>
       </w:pPr>
-      <w:bookmarkStart w:id="37" w:name="_Toc530748764"/>
-      <w:bookmarkStart w:id="38" w:name="_Toc26945670"/>
+      <w:bookmarkStart w:id="38" w:name="_Toc530748764"/>
+      <w:bookmarkStart w:id="39" w:name="_Toc26945670"/>
       <w:r>
         <w:rPr>
           <w:lang w:val="fr-CH"/>
@@ -4272,14 +4188,14 @@
         </w:rPr>
         <w:tab/>
       </w:r>
-      <w:bookmarkEnd w:id="37"/>
+      <w:bookmarkEnd w:id="38"/>
       <w:r>
         <w:rPr>
           <w:lang w:val="fr-CH"/>
         </w:rPr>
         <w:t>Dépendances</w:t>
       </w:r>
-      <w:bookmarkEnd w:id="38"/>
+      <w:bookmarkEnd w:id="39"/>
     </w:p>
     <w:p>
       <w:pPr>
@@ -4293,8 +4209,8 @@
           <w:lang w:val="fr-CH"/>
         </w:rPr>
       </w:pPr>
-      <w:bookmarkStart w:id="39" w:name="_Toc530748741"/>
-      <w:bookmarkStart w:id="40" w:name="_Toc35682149"/>
+      <w:bookmarkStart w:id="40" w:name="_Toc530748741"/>
+      <w:bookmarkStart w:id="41" w:name="_Toc35682149"/>
       <w:r>
         <w:rPr>
           <w:lang w:val="fr-CH"/>
@@ -4302,8 +4218,8 @@
         <w:lastRenderedPageBreak/>
         <w:t>Plan de vérification</w:t>
       </w:r>
-      <w:bookmarkEnd w:id="39"/>
       <w:bookmarkEnd w:id="40"/>
+      <w:bookmarkEnd w:id="41"/>
     </w:p>
     <w:p>
       <w:pPr>
@@ -4793,8 +4709,8 @@
           <w:lang w:val="fr-CH"/>
         </w:rPr>
       </w:pPr>
-      <w:bookmarkStart w:id="41" w:name="_Toc530748765"/>
-      <w:bookmarkStart w:id="42" w:name="_Toc26945671"/>
+      <w:bookmarkStart w:id="42" w:name="_Toc530748765"/>
+      <w:bookmarkStart w:id="43" w:name="_Toc26945671"/>
       <w:r>
         <w:rPr>
           <w:lang w:val="fr-CH"/>
@@ -4848,14 +4764,14 @@
         </w:rPr>
         <w:tab/>
       </w:r>
-      <w:bookmarkEnd w:id="41"/>
+      <w:bookmarkEnd w:id="42"/>
       <w:r>
         <w:rPr>
           <w:lang w:val="fr-CH"/>
         </w:rPr>
         <w:t>Plan de vérification</w:t>
       </w:r>
-      <w:bookmarkEnd w:id="42"/>
+      <w:bookmarkEnd w:id="43"/>
     </w:p>
     <w:p>
       <w:pPr>
@@ -4884,16 +4800,16 @@
           <w:lang w:val="fr-CH"/>
         </w:rPr>
       </w:pPr>
-      <w:bookmarkStart w:id="43" w:name="_Toc530748742"/>
-      <w:bookmarkStart w:id="44" w:name="_Toc35682150"/>
+      <w:bookmarkStart w:id="44" w:name="_Toc530748742"/>
+      <w:bookmarkStart w:id="45" w:name="_Toc35682150"/>
       <w:r>
         <w:rPr>
           <w:lang w:val="fr-CH"/>
         </w:rPr>
         <w:t>Plan des délais</w:t>
       </w:r>
-      <w:bookmarkEnd w:id="43"/>
       <w:bookmarkEnd w:id="44"/>
+      <w:bookmarkEnd w:id="45"/>
     </w:p>
     <w:tbl>
       <w:tblPr>
@@ -5319,16 +5235,16 @@
           <w:lang w:val="fr-CH"/>
         </w:rPr>
       </w:pPr>
-      <w:bookmarkStart w:id="45" w:name="_Toc530748743"/>
-      <w:bookmarkStart w:id="46" w:name="_Toc35682151"/>
+      <w:bookmarkStart w:id="46" w:name="_Toc530748743"/>
+      <w:bookmarkStart w:id="47" w:name="_Toc35682151"/>
       <w:r>
         <w:rPr>
           <w:lang w:val="fr-CH"/>
         </w:rPr>
         <w:t>Plan des coûts</w:t>
       </w:r>
-      <w:bookmarkEnd w:id="45"/>
       <w:bookmarkEnd w:id="46"/>
+      <w:bookmarkEnd w:id="47"/>
     </w:p>
     <w:p>
       <w:pPr>
@@ -5357,16 +5273,16 @@
           <w:lang w:val="fr-CH"/>
         </w:rPr>
       </w:pPr>
-      <w:bookmarkStart w:id="47" w:name="_Toc530748744"/>
-      <w:bookmarkStart w:id="48" w:name="_Toc35682152"/>
+      <w:bookmarkStart w:id="48" w:name="_Toc530748744"/>
+      <w:bookmarkStart w:id="49" w:name="_Toc35682152"/>
       <w:r>
         <w:rPr>
           <w:lang w:val="fr-CH"/>
         </w:rPr>
         <w:t>Plan des ressources</w:t>
       </w:r>
-      <w:bookmarkEnd w:id="47"/>
       <w:bookmarkEnd w:id="48"/>
+      <w:bookmarkEnd w:id="49"/>
     </w:p>
     <w:p>
       <w:pPr>
@@ -5728,21 +5644,7 @@
               <w:rPr>
                 <w:lang w:val="fr-CH"/>
               </w:rPr>
-              <w:t xml:space="preserve">Tim </w:t>
-            </w:r>
-            <w:proofErr w:type="spellStart"/>
-            <w:r>
-              <w:rPr>
-                <w:lang w:val="fr-CH"/>
-              </w:rPr>
-              <w:t>Allemann</w:t>
-            </w:r>
-            <w:proofErr w:type="spellEnd"/>
-            <w:r>
-              <w:rPr>
-                <w:lang w:val="fr-CH"/>
-              </w:rPr>
-              <w:t xml:space="preserve"> - OK</w:t>
+              <w:t>Tim Allemann - OK</w:t>
             </w:r>
           </w:p>
         </w:tc>
@@ -5773,16 +5675,8 @@
               <w:rPr>
                 <w:lang w:val="fr-CH"/>
               </w:rPr>
-              <w:t xml:space="preserve">Tim </w:t>
-            </w:r>
-            <w:proofErr w:type="spellStart"/>
-            <w:r>
-              <w:rPr>
-                <w:lang w:val="fr-CH"/>
-              </w:rPr>
-              <w:t>Allemann</w:t>
-            </w:r>
-            <w:proofErr w:type="spellEnd"/>
+              <w:t>Tim Allemann</w:t>
+            </w:r>
           </w:p>
         </w:tc>
         <w:tc>
@@ -5901,21 +5795,7 @@
               <w:rPr>
                 <w:lang w:val="fr-CH"/>
               </w:rPr>
-              <w:t xml:space="preserve">Tim </w:t>
-            </w:r>
-            <w:proofErr w:type="spellStart"/>
-            <w:r>
-              <w:rPr>
-                <w:lang w:val="fr-CH"/>
-              </w:rPr>
-              <w:t>Allemann</w:t>
-            </w:r>
-            <w:proofErr w:type="spellEnd"/>
-            <w:r>
-              <w:rPr>
-                <w:lang w:val="fr-CH"/>
-              </w:rPr>
-              <w:t xml:space="preserve"> – OK</w:t>
+              <w:t>Tim Allemann – OK</w:t>
             </w:r>
           </w:p>
         </w:tc>
@@ -5946,16 +5826,8 @@
               <w:rPr>
                 <w:lang w:val="fr-CH"/>
               </w:rPr>
-              <w:t xml:space="preserve">Hans </w:t>
-            </w:r>
-            <w:proofErr w:type="spellStart"/>
-            <w:r>
-              <w:rPr>
-                <w:lang w:val="fr-CH"/>
-              </w:rPr>
-              <w:t>Morsch</w:t>
-            </w:r>
-            <w:proofErr w:type="spellEnd"/>
+              <w:t>Hans Morsch</w:t>
+            </w:r>
           </w:p>
         </w:tc>
         <w:tc>
@@ -6074,21 +5946,7 @@
               <w:rPr>
                 <w:lang w:val="fr-CH"/>
               </w:rPr>
-              <w:t xml:space="preserve">Tim </w:t>
-            </w:r>
-            <w:proofErr w:type="spellStart"/>
-            <w:r>
-              <w:rPr>
-                <w:lang w:val="fr-CH"/>
-              </w:rPr>
-              <w:t>Allemann</w:t>
-            </w:r>
-            <w:proofErr w:type="spellEnd"/>
-            <w:r>
-              <w:rPr>
-                <w:lang w:val="fr-CH"/>
-              </w:rPr>
-              <w:t xml:space="preserve"> - OK</w:t>
+              <w:t>Tim Allemann - OK</w:t>
             </w:r>
           </w:p>
         </w:tc>
@@ -6101,8 +5959,8 @@
           <w:lang w:val="fr-CH"/>
         </w:rPr>
       </w:pPr>
-      <w:bookmarkStart w:id="49" w:name="_Toc530748766"/>
-      <w:bookmarkStart w:id="50" w:name="_Toc26945672"/>
+      <w:bookmarkStart w:id="50" w:name="_Toc530748766"/>
+      <w:bookmarkStart w:id="51" w:name="_Toc26945672"/>
       <w:r>
         <w:rPr>
           <w:lang w:val="fr-CH"/>
@@ -6156,14 +6014,14 @@
         </w:rPr>
         <w:tab/>
       </w:r>
-      <w:bookmarkEnd w:id="49"/>
+      <w:bookmarkEnd w:id="50"/>
       <w:r>
         <w:rPr>
           <w:lang w:val="fr-CH"/>
         </w:rPr>
         <w:t>Ressources en personnel</w:t>
       </w:r>
-      <w:bookmarkEnd w:id="50"/>
+      <w:bookmarkEnd w:id="51"/>
     </w:p>
     <w:p>
       <w:pPr>
@@ -6187,7 +6045,7 @@
           <w:lang w:val="fr-CH"/>
         </w:rPr>
       </w:pPr>
-      <w:bookmarkStart w:id="51" w:name="_Toc530748745"/>
+      <w:bookmarkStart w:id="52" w:name="_Toc530748745"/>
       <w:r>
         <w:rPr>
           <w:lang w:val="fr-CH"/>
@@ -6207,7 +6065,7 @@
           <w:lang w:val="fr-CH"/>
         </w:rPr>
       </w:pPr>
-      <w:bookmarkStart w:id="52" w:name="_Toc35682153"/>
+      <w:bookmarkStart w:id="53" w:name="_Toc35682153"/>
       <w:r>
         <w:rPr>
           <w:lang w:val="fr-CH"/>
@@ -6215,8 +6073,8 @@
         <w:lastRenderedPageBreak/>
         <w:t>Plan d’achat</w:t>
       </w:r>
-      <w:bookmarkEnd w:id="51"/>
       <w:bookmarkEnd w:id="52"/>
+      <w:bookmarkEnd w:id="53"/>
     </w:p>
     <w:p>
       <w:pPr>
@@ -6790,8 +6648,8 @@
           <w:lang w:val="fr-CH"/>
         </w:rPr>
       </w:pPr>
-      <w:bookmarkStart w:id="53" w:name="_Toc530748767"/>
-      <w:bookmarkStart w:id="54" w:name="_Toc26945673"/>
+      <w:bookmarkStart w:id="54" w:name="_Toc530748767"/>
+      <w:bookmarkStart w:id="55" w:name="_Toc26945673"/>
       <w:r>
         <w:rPr>
           <w:lang w:val="fr-CH"/>
@@ -6845,14 +6703,14 @@
         </w:rPr>
         <w:tab/>
       </w:r>
-      <w:bookmarkEnd w:id="53"/>
+      <w:bookmarkEnd w:id="54"/>
       <w:r>
         <w:rPr>
           <w:lang w:val="fr-CH"/>
         </w:rPr>
         <w:t>Plan d’achat</w:t>
       </w:r>
-      <w:bookmarkEnd w:id="54"/>
+      <w:bookmarkEnd w:id="55"/>
     </w:p>
     <w:p>
       <w:pPr>
@@ -6867,8 +6725,8 @@
           <w:lang w:val="fr-CH"/>
         </w:rPr>
       </w:pPr>
-      <w:bookmarkStart w:id="55" w:name="_Toc530748746"/>
-      <w:bookmarkStart w:id="56" w:name="_Toc35682154"/>
+      <w:bookmarkStart w:id="56" w:name="_Toc530748746"/>
+      <w:bookmarkStart w:id="57" w:name="_Toc35682154"/>
       <w:r>
         <w:rPr>
           <w:lang w:val="fr-CH"/>
@@ -6876,8 +6734,8 @@
         <w:lastRenderedPageBreak/>
         <w:t>Communication</w:t>
       </w:r>
-      <w:bookmarkEnd w:id="55"/>
       <w:bookmarkEnd w:id="56"/>
+      <w:bookmarkEnd w:id="57"/>
     </w:p>
     <w:p>
       <w:pPr>
@@ -7475,8 +7333,8 @@
           <w:lang w:val="fr-CH"/>
         </w:rPr>
       </w:pPr>
-      <w:bookmarkStart w:id="57" w:name="_Toc530748768"/>
-      <w:bookmarkStart w:id="58" w:name="_Toc26945674"/>
+      <w:bookmarkStart w:id="58" w:name="_Toc530748768"/>
+      <w:bookmarkStart w:id="59" w:name="_Toc26945674"/>
       <w:r>
         <w:rPr>
           <w:lang w:val="fr-CH"/>
@@ -7530,14 +7388,14 @@
         </w:rPr>
         <w:tab/>
       </w:r>
-      <w:bookmarkEnd w:id="57"/>
+      <w:bookmarkEnd w:id="58"/>
       <w:r>
         <w:rPr>
           <w:lang w:val="fr-CH"/>
         </w:rPr>
         <w:t>Plan de communication</w:t>
       </w:r>
-      <w:bookmarkEnd w:id="58"/>
+      <w:bookmarkEnd w:id="59"/>
     </w:p>
     <w:p>
       <w:pPr>
@@ -7551,18 +7409,16 @@
           <w:lang w:val="fr-CH"/>
         </w:rPr>
       </w:pPr>
-      <w:bookmarkStart w:id="59" w:name="_Toc530748747"/>
-      <w:bookmarkStart w:id="60" w:name="_Toc35682155"/>
-      <w:proofErr w:type="spellStart"/>
+      <w:bookmarkStart w:id="60" w:name="_Toc530748747"/>
+      <w:bookmarkStart w:id="61" w:name="_Toc35682155"/>
       <w:r>
         <w:rPr>
           <w:lang w:val="fr-CH"/>
         </w:rPr>
         <w:t>Reporting</w:t>
       </w:r>
-      <w:bookmarkEnd w:id="59"/>
       <w:bookmarkEnd w:id="60"/>
-      <w:proofErr w:type="spellEnd"/>
+      <w:bookmarkEnd w:id="61"/>
     </w:p>
     <w:p>
       <w:pPr>
@@ -8142,8 +7998,8 @@
           <w:lang w:val="fr-CH"/>
         </w:rPr>
       </w:pPr>
-      <w:bookmarkStart w:id="61" w:name="_Toc530748769"/>
-      <w:bookmarkStart w:id="62" w:name="_Toc26945675"/>
+      <w:bookmarkStart w:id="62" w:name="_Toc530748769"/>
+      <w:bookmarkStart w:id="63" w:name="_Toc26945675"/>
       <w:r>
         <w:rPr>
           <w:lang w:val="fr-CH"/>
@@ -8196,17 +8052,10 @@
           <w:lang w:val="fr-CH"/>
         </w:rPr>
         <w:tab/>
-      </w:r>
-      <w:proofErr w:type="spellStart"/>
-      <w:r>
-        <w:rPr>
-          <w:lang w:val="fr-CH"/>
-        </w:rPr>
         <w:t>Reporting</w:t>
       </w:r>
-      <w:bookmarkEnd w:id="61"/>
       <w:bookmarkEnd w:id="62"/>
-      <w:proofErr w:type="spellEnd"/>
+      <w:bookmarkEnd w:id="63"/>
     </w:p>
     <w:p>
       <w:pPr>
@@ -8220,16 +8069,16 @@
           <w:lang w:val="fr-CH"/>
         </w:rPr>
       </w:pPr>
-      <w:bookmarkStart w:id="63" w:name="_Toc530748748"/>
-      <w:bookmarkStart w:id="64" w:name="_Toc35682156"/>
+      <w:bookmarkStart w:id="64" w:name="_Toc530748748"/>
+      <w:bookmarkStart w:id="65" w:name="_Toc35682156"/>
       <w:r>
         <w:rPr>
           <w:lang w:val="fr-CH"/>
         </w:rPr>
         <w:t>Prescriptions, méthodes et outils</w:t>
       </w:r>
-      <w:bookmarkEnd w:id="63"/>
       <w:bookmarkEnd w:id="64"/>
+      <w:bookmarkEnd w:id="65"/>
     </w:p>
     <w:p>
       <w:pPr>
@@ -8678,8 +8527,8 @@
           <w:lang w:val="fr-CH"/>
         </w:rPr>
       </w:pPr>
-      <w:bookmarkStart w:id="65" w:name="_Toc530748770"/>
-      <w:bookmarkStart w:id="66" w:name="_Toc26945676"/>
+      <w:bookmarkStart w:id="66" w:name="_Toc530748770"/>
+      <w:bookmarkStart w:id="67" w:name="_Toc26945676"/>
       <w:r>
         <w:rPr>
           <w:lang w:val="fr-CH"/>
@@ -8734,8 +8583,8 @@
         <w:tab/>
         <w:t>Prescriptions, méthodes et outils</w:t>
       </w:r>
-      <w:bookmarkEnd w:id="65"/>
       <w:bookmarkEnd w:id="66"/>
+      <w:bookmarkEnd w:id="67"/>
     </w:p>
     <w:p>
       <w:pPr>
@@ -8754,26 +8603,26 @@
           <w:lang w:val="fr-CH"/>
         </w:rPr>
       </w:pPr>
-      <w:bookmarkStart w:id="67" w:name="_Toc467679021"/>
-      <w:bookmarkStart w:id="68" w:name="_Toc461648074"/>
-      <w:bookmarkStart w:id="69" w:name="_Toc467846276"/>
-      <w:bookmarkStart w:id="70" w:name="_Toc527983447"/>
-      <w:bookmarkStart w:id="71" w:name="_Toc530490789"/>
-      <w:bookmarkStart w:id="72" w:name="_Toc2680366"/>
-      <w:bookmarkStart w:id="73" w:name="_Toc35682157"/>
+      <w:bookmarkStart w:id="68" w:name="_Toc467679021"/>
+      <w:bookmarkStart w:id="69" w:name="_Toc461648074"/>
+      <w:bookmarkStart w:id="70" w:name="_Toc467846276"/>
+      <w:bookmarkStart w:id="71" w:name="_Toc527983447"/>
+      <w:bookmarkStart w:id="72" w:name="_Toc530490789"/>
+      <w:bookmarkStart w:id="73" w:name="_Toc2680366"/>
+      <w:bookmarkStart w:id="74" w:name="_Toc35682157"/>
       <w:r>
         <w:rPr>
           <w:lang w:val="fr-CH"/>
         </w:rPr>
         <w:t>Abréviations et glossaire</w:t>
       </w:r>
-      <w:bookmarkEnd w:id="67"/>
       <w:bookmarkEnd w:id="68"/>
       <w:bookmarkEnd w:id="69"/>
       <w:bookmarkEnd w:id="70"/>
       <w:bookmarkEnd w:id="71"/>
       <w:bookmarkEnd w:id="72"/>
       <w:bookmarkEnd w:id="73"/>
+      <w:bookmarkEnd w:id="74"/>
     </w:p>
     <w:tbl>
       <w:tblPr>
@@ -8902,21 +8751,7 @@
               <w:rPr>
                 <w:lang w:val="fr-CH"/>
               </w:rPr>
-              <w:t xml:space="preserve">La méthode de gestion de projets et de programmes HERMES 5 est une norme </w:t>
-            </w:r>
-            <w:proofErr w:type="spellStart"/>
-            <w:r>
-              <w:rPr>
-                <w:lang w:val="fr-CH"/>
-              </w:rPr>
-              <w:t>eCH</w:t>
-            </w:r>
-            <w:proofErr w:type="spellEnd"/>
-            <w:r>
-              <w:rPr>
-                <w:lang w:val="fr-CH"/>
-              </w:rPr>
-              <w:t>.</w:t>
+              <w:t>La méthode de gestion de projets et de programmes HERMES 5 est une norme eCH.</w:t>
             </w:r>
           </w:p>
         </w:tc>
@@ -9369,8 +9204,8 @@
           <w:lang w:val="fr-CH"/>
         </w:rPr>
       </w:pPr>
-      <w:bookmarkStart w:id="74" w:name="_Toc467690566"/>
-      <w:bookmarkStart w:id="75" w:name="_Toc26945677"/>
+      <w:bookmarkStart w:id="75" w:name="_Toc467690566"/>
+      <w:bookmarkStart w:id="76" w:name="_Toc26945677"/>
       <w:r>
         <w:rPr>
           <w:lang w:val="fr-CH"/>
@@ -9424,14 +9259,14 @@
         </w:rPr>
         <w:tab/>
       </w:r>
-      <w:bookmarkEnd w:id="74"/>
+      <w:bookmarkEnd w:id="75"/>
       <w:r>
         <w:rPr>
           <w:lang w:val="fr-CH"/>
         </w:rPr>
         <w:t>Abréviations et glossaire</w:t>
       </w:r>
-      <w:bookmarkEnd w:id="75"/>
+      <w:bookmarkEnd w:id="76"/>
     </w:p>
     <w:p>
       <w:pPr>
@@ -9449,20 +9284,20 @@
           <w:lang w:val="fr-CH"/>
         </w:rPr>
       </w:pPr>
-      <w:bookmarkStart w:id="76" w:name="_Toc35682158"/>
+      <w:bookmarkStart w:id="77" w:name="_Toc35682158"/>
       <w:r>
         <w:rPr>
           <w:lang w:val="fr-CH"/>
         </w:rPr>
         <w:t>Tables des matières</w:t>
       </w:r>
-      <w:bookmarkEnd w:id="76"/>
+      <w:bookmarkEnd w:id="77"/>
     </w:p>
-    <w:bookmarkStart w:id="77" w:name="_Toc467678976"/>
-    <w:bookmarkStart w:id="78" w:name="_Toc451800035"/>
-    <w:bookmarkStart w:id="79" w:name="_Toc467846253"/>
-    <w:bookmarkStart w:id="80" w:name="_Toc527983449"/>
-    <w:bookmarkStart w:id="81" w:name="_Toc530490791"/>
+    <w:bookmarkStart w:id="78" w:name="_Toc467678976"/>
+    <w:bookmarkStart w:id="79" w:name="_Toc451800035"/>
+    <w:bookmarkStart w:id="80" w:name="_Toc467846253"/>
+    <w:bookmarkStart w:id="81" w:name="_Toc527983449"/>
+    <w:bookmarkStart w:id="82" w:name="_Toc530490791"/>
     <w:p>
       <w:pPr>
         <w:pStyle w:val="TM8"/>
@@ -10958,22 +10793,22 @@
           <w:lang w:val="fr-CH"/>
         </w:rPr>
       </w:pPr>
-      <w:bookmarkStart w:id="82" w:name="_Toc35682159"/>
-      <w:bookmarkEnd w:id="77"/>
+      <w:bookmarkStart w:id="83" w:name="_Toc35682159"/>
       <w:bookmarkEnd w:id="78"/>
       <w:bookmarkEnd w:id="79"/>
       <w:bookmarkEnd w:id="80"/>
       <w:bookmarkEnd w:id="81"/>
+      <w:bookmarkEnd w:id="82"/>
       <w:r>
         <w:rPr>
           <w:lang w:val="fr-CH"/>
         </w:rPr>
         <w:t>Tables des illustrations</w:t>
       </w:r>
-      <w:bookmarkEnd w:id="82"/>
+      <w:bookmarkEnd w:id="83"/>
     </w:p>
-    <w:bookmarkStart w:id="83" w:name="_Toc415764203"/>
-    <w:bookmarkStart w:id="84" w:name="_Toc311811986"/>
+    <w:bookmarkStart w:id="84" w:name="_Toc415764203"/>
+    <w:bookmarkStart w:id="85" w:name="_Toc311811986"/>
     <w:p>
       <w:pPr>
         <w:pStyle w:val="Tabledesillustrations"/>
@@ -11309,16 +11144,16 @@
           <w:lang w:val="fr-CH"/>
         </w:rPr>
       </w:pPr>
-      <w:bookmarkStart w:id="85" w:name="_Toc35682160"/>
-      <w:bookmarkEnd w:id="83"/>
+      <w:bookmarkStart w:id="86" w:name="_Toc35682160"/>
       <w:bookmarkEnd w:id="84"/>
+      <w:bookmarkEnd w:id="85"/>
       <w:r>
         <w:rPr>
           <w:lang w:val="fr-CH"/>
         </w:rPr>
         <w:t>Table des tableaux</w:t>
       </w:r>
-      <w:bookmarkEnd w:id="85"/>
+      <w:bookmarkEnd w:id="86"/>
     </w:p>
     <w:p>
       <w:pPr>
@@ -12237,7 +12072,7 @@
           <w:lang w:val="fr-CH"/>
         </w:rPr>
       </w:pPr>
-      <w:bookmarkStart w:id="86" w:name="_Toc35682161"/>
+      <w:bookmarkStart w:id="87" w:name="_Toc35682161"/>
       <w:r>
         <w:rPr>
           <w:lang w:val="fr-CH"/>
@@ -12245,7 +12080,7 @@
         <w:lastRenderedPageBreak/>
         <w:t>Annexes</w:t>
       </w:r>
-      <w:bookmarkEnd w:id="86"/>
+      <w:bookmarkEnd w:id="87"/>
     </w:p>
     <w:p>
       <w:pPr>
@@ -12560,14 +12395,12 @@
                 <w:lang w:val="fr-CH"/>
               </w:rPr>
             </w:pPr>
-            <w:proofErr w:type="spellStart"/>
             <w:r>
               <w:rPr>
                 <w:lang w:val="fr-CH"/>
               </w:rPr>
               <w:t>Walk-through</w:t>
             </w:r>
-            <w:proofErr w:type="spellEnd"/>
           </w:p>
         </w:tc>
         <w:tc>
@@ -12688,16 +12521,8 @@
               <w:rPr>
                 <w:lang w:val="fr-CH"/>
               </w:rPr>
-              <w:t xml:space="preserve">Sprint </w:t>
-            </w:r>
-            <w:proofErr w:type="spellStart"/>
-            <w:r>
-              <w:rPr>
-                <w:lang w:val="fr-CH"/>
-              </w:rPr>
-              <w:t>Review</w:t>
-            </w:r>
-            <w:proofErr w:type="spellEnd"/>
+              <w:t>Sprint Review</w:t>
+            </w:r>
           </w:p>
         </w:tc>
         <w:tc>
@@ -12732,21 +12557,7 @@
               <w:rPr>
                 <w:lang w:val="fr-CH"/>
               </w:rPr>
-              <w:t xml:space="preserve"> durant chaque Sprint </w:t>
-            </w:r>
-            <w:proofErr w:type="spellStart"/>
-            <w:r>
-              <w:rPr>
-                <w:lang w:val="fr-CH"/>
-              </w:rPr>
-              <w:t>Review</w:t>
-            </w:r>
-            <w:proofErr w:type="spellEnd"/>
-            <w:r>
-              <w:rPr>
-                <w:lang w:val="fr-CH"/>
-              </w:rPr>
-              <w:t xml:space="preserve"> et cela toutes les 3 semaines en phase de Réalisation.</w:t>
+              <w:t xml:space="preserve"> durant chaque Sprint Review et cela toutes les 3 semaines en phase de Réalisation.</w:t>
             </w:r>
           </w:p>
         </w:tc>
@@ -12777,16 +12588,8 @@
               <w:rPr>
                 <w:lang w:val="fr-CH"/>
               </w:rPr>
-              <w:t xml:space="preserve">Product </w:t>
-            </w:r>
-            <w:proofErr w:type="spellStart"/>
-            <w:r>
-              <w:rPr>
-                <w:lang w:val="fr-CH"/>
-              </w:rPr>
-              <w:t>Backlog</w:t>
-            </w:r>
-            <w:proofErr w:type="spellEnd"/>
+              <w:t>Product Backlog</w:t>
+            </w:r>
           </w:p>
         </w:tc>
         <w:tc>
@@ -12809,21 +12612,7 @@
               <w:rPr>
                 <w:lang w:val="fr-CH"/>
               </w:rPr>
-              <w:t xml:space="preserve">Mise à jour du </w:t>
-            </w:r>
-            <w:proofErr w:type="spellStart"/>
-            <w:r>
-              <w:rPr>
-                <w:lang w:val="fr-CH"/>
-              </w:rPr>
-              <w:t>backlog</w:t>
-            </w:r>
-            <w:proofErr w:type="spellEnd"/>
-            <w:r>
-              <w:rPr>
-                <w:lang w:val="fr-CH"/>
-              </w:rPr>
-              <w:t xml:space="preserve"> pour avoir une vue d’ensemble de l’avancement du produit.</w:t>
+              <w:t>Mise à jour du backlog pour avoir une vue d’ensemble de l’avancement du produit.</w:t>
             </w:r>
           </w:p>
         </w:tc>
@@ -12836,8 +12625,8 @@
           <w:lang w:val="fr-CH"/>
         </w:rPr>
       </w:pPr>
-      <w:bookmarkStart w:id="87" w:name="_Toc530748771"/>
-      <w:bookmarkStart w:id="88" w:name="_Toc26945678"/>
+      <w:bookmarkStart w:id="88" w:name="_Toc530748771"/>
+      <w:bookmarkStart w:id="89" w:name="_Toc26945678"/>
       <w:r>
         <w:rPr>
           <w:lang w:val="fr-CH"/>
@@ -12891,14 +12680,14 @@
         </w:rPr>
         <w:tab/>
       </w:r>
-      <w:bookmarkEnd w:id="87"/>
+      <w:bookmarkEnd w:id="88"/>
       <w:r>
         <w:rPr>
           <w:lang w:val="fr-CH"/>
         </w:rPr>
         <w:t>Assurance de la qualité</w:t>
       </w:r>
-      <w:bookmarkEnd w:id="88"/>
+      <w:bookmarkEnd w:id="89"/>
     </w:p>
     <w:p>
       <w:pPr>
@@ -13249,8 +13038,8 @@
           <w:lang w:val="fr-CH"/>
         </w:rPr>
       </w:pPr>
-      <w:bookmarkStart w:id="89" w:name="_Toc530748772"/>
-      <w:bookmarkStart w:id="90" w:name="_Toc26945679"/>
+      <w:bookmarkStart w:id="90" w:name="_Toc530748772"/>
+      <w:bookmarkStart w:id="91" w:name="_Toc26945679"/>
       <w:r>
         <w:rPr>
           <w:lang w:val="fr-CH"/>
@@ -13305,8 +13094,8 @@
         <w:tab/>
         <w:t>Échelle d’évaluation de la probabilité d’occurrence</w:t>
       </w:r>
-      <w:bookmarkEnd w:id="89"/>
       <w:bookmarkEnd w:id="90"/>
+      <w:bookmarkEnd w:id="91"/>
     </w:p>
     <w:p>
       <w:pPr>
@@ -13756,21 +13545,7 @@
               <w:rPr>
                 <w:lang w:val="fr-CH"/>
               </w:rPr>
-              <w:t xml:space="preserve">Supérieure </w:t>
-            </w:r>
-            <w:proofErr w:type="gramStart"/>
-            <w:r>
-              <w:rPr>
-                <w:lang w:val="fr-CH"/>
-              </w:rPr>
-              <w:t>à  20</w:t>
-            </w:r>
-            <w:proofErr w:type="gramEnd"/>
-            <w:r>
-              <w:rPr>
-                <w:lang w:val="fr-CH"/>
-              </w:rPr>
-              <w:t> %, donc sérieuse</w:t>
+              <w:t>Supérieure à  20 %, donc sérieuse</w:t>
             </w:r>
           </w:p>
         </w:tc>
@@ -13783,8 +13558,8 @@
           <w:lang w:val="fr-CH"/>
         </w:rPr>
       </w:pPr>
-      <w:bookmarkStart w:id="91" w:name="_Toc530748773"/>
-      <w:bookmarkStart w:id="92" w:name="_Toc26945680"/>
+      <w:bookmarkStart w:id="92" w:name="_Toc530748773"/>
+      <w:bookmarkStart w:id="93" w:name="_Toc26945680"/>
       <w:r>
         <w:rPr>
           <w:lang w:val="fr-CH"/>
@@ -13838,14 +13613,14 @@
         </w:rPr>
         <w:tab/>
       </w:r>
-      <w:bookmarkEnd w:id="91"/>
+      <w:bookmarkEnd w:id="92"/>
       <w:r>
         <w:rPr>
           <w:lang w:val="fr-CH"/>
         </w:rPr>
         <w:t>Échelle d’évaluation des conséquences pour le résultat du projet</w:t>
       </w:r>
-      <w:bookmarkEnd w:id="92"/>
+      <w:bookmarkEnd w:id="93"/>
     </w:p>
     <w:p>
       <w:pPr>
@@ -13888,10 +13663,10 @@
           <w:lang w:val="fr-CH"/>
         </w:rPr>
         <w:object w:dxaOrig="7212" w:dyaOrig="5403">
-          <v:shape id="_x0000_i1036" type="#_x0000_t75" style="width:238.5pt;height:225pt" o:ole="">
+          <v:shape id="_x0000_i1026" type="#_x0000_t75" style="width:238.5pt;height:225pt" o:ole="">
             <v:imagedata r:id="rId16" o:title="" croptop="16202f" cropbottom="7828f" cropleft="7085f" cropright="25342f"/>
           </v:shape>
-          <o:OLEObject Type="Embed" ProgID="PowerPoint.Show.12" ShapeID="_x0000_i1036" DrawAspect="Content" ObjectID="_1646295126" r:id="rId17"/>
+          <o:OLEObject Type="Embed" ProgID="PowerPoint.Show.12" ShapeID="_x0000_i1026" DrawAspect="Content" ObjectID="_1646386660" r:id="rId17"/>
         </w:object>
       </w:r>
     </w:p>
@@ -13903,8 +13678,8 @@
           <w:lang w:val="fr-CH"/>
         </w:rPr>
       </w:pPr>
-      <w:bookmarkStart w:id="93" w:name="_Toc530748758"/>
-      <w:bookmarkStart w:id="94" w:name="_Toc26945664"/>
+      <w:bookmarkStart w:id="94" w:name="_Toc530748758"/>
+      <w:bookmarkStart w:id="95" w:name="_Toc26945664"/>
       <w:r>
         <w:rPr>
           <w:lang w:val="fr-CH"/>
@@ -13958,14 +13733,14 @@
         </w:rPr>
         <w:tab/>
       </w:r>
-      <w:bookmarkEnd w:id="93"/>
+      <w:bookmarkEnd w:id="94"/>
       <w:r>
         <w:rPr>
           <w:lang w:val="fr-CH"/>
         </w:rPr>
         <w:t>Matrice des risques</w:t>
       </w:r>
-      <w:bookmarkEnd w:id="94"/>
+      <w:bookmarkEnd w:id="95"/>
     </w:p>
     <w:p>
       <w:pPr>
@@ -15972,16 +15747,8 @@
               <w:rPr>
                 <w:lang w:val="fr-CH"/>
               </w:rPr>
-              <w:t xml:space="preserve">Choisir des fournisseurs respectant principe de high </w:t>
-            </w:r>
-            <w:proofErr w:type="spellStart"/>
-            <w:r>
-              <w:rPr>
-                <w:lang w:val="fr-CH"/>
-              </w:rPr>
-              <w:t>availiblity</w:t>
-            </w:r>
-            <w:proofErr w:type="spellEnd"/>
+              <w:t>Choisir des fournisseurs respectant principe de high availiblity</w:t>
+            </w:r>
           </w:p>
         </w:tc>
         <w:tc>
@@ -17475,16 +17242,8 @@
               <w:rPr>
                 <w:lang w:val="fr-CH"/>
               </w:rPr>
-              <w:t xml:space="preserve">de. </w:t>
-            </w:r>
-            <w:proofErr w:type="spellStart"/>
-            <w:r>
-              <w:rPr>
-                <w:lang w:val="fr-CH"/>
-              </w:rPr>
-              <w:t>NETCore</w:t>
-            </w:r>
-            <w:proofErr w:type="spellEnd"/>
+              <w:t>de. NETCore</w:t>
+            </w:r>
             <w:r>
               <w:rPr>
                 <w:lang w:val="fr-CH"/>
@@ -20234,21 +19993,7 @@
                 <w:lang w:val="fr-CH"/>
               </w:rPr>
               <w:tab/>
-              <w:t xml:space="preserve">PO = probabilité </w:t>
-            </w:r>
-            <w:proofErr w:type="gramStart"/>
-            <w:r>
-              <w:rPr>
-                <w:lang w:val="fr-CH"/>
-              </w:rPr>
-              <w:t>d’occurrence:</w:t>
-            </w:r>
-            <w:proofErr w:type="gramEnd"/>
-            <w:r>
-              <w:rPr>
-                <w:lang w:val="fr-CH"/>
-              </w:rPr>
-              <w:t xml:space="preserve"> 1 faible / 2 moyenne / 3 élevée; </w:t>
+              <w:t xml:space="preserve">PO = probabilité d’occurrence: 1 faible / 2 moyenne / 3 élevée; </w:t>
             </w:r>
             <w:r>
               <w:rPr>
@@ -20287,8 +20032,8 @@
           <w:lang w:val="fr-CH"/>
         </w:rPr>
       </w:pPr>
-      <w:bookmarkStart w:id="95" w:name="_Toc530678436"/>
-      <w:bookmarkStart w:id="96" w:name="_Toc26945681"/>
+      <w:bookmarkStart w:id="96" w:name="_Toc530678436"/>
+      <w:bookmarkStart w:id="97" w:name="_Toc26945681"/>
       <w:r>
         <w:rPr>
           <w:lang w:val="fr-CH"/>
@@ -20342,21 +20087,21 @@
         </w:rPr>
         <w:tab/>
       </w:r>
-      <w:bookmarkEnd w:id="95"/>
+      <w:bookmarkEnd w:id="96"/>
       <w:r>
         <w:rPr>
           <w:lang w:val="fr-CH"/>
         </w:rPr>
         <w:t>Matrice des risques</w:t>
       </w:r>
-      <w:bookmarkEnd w:id="96"/>
+      <w:bookmarkEnd w:id="97"/>
     </w:p>
     <w:p>
       <w:pPr>
         <w:pStyle w:val="Titre8"/>
         <w:ind w:left="0" w:firstLine="0"/>
       </w:pPr>
-      <w:bookmarkStart w:id="97" w:name="_Toc530748752"/>
+      <w:bookmarkStart w:id="98" w:name="_Toc530748752"/>
       <w:r>
         <w:t>Procédure de transmission des problèmes</w:t>
       </w:r>
@@ -20443,7 +20188,7 @@
         <w:t>La procédure décrite a notamment comme objectif de définir quelles circonstances permettent de sauter un échelon hiérarchique et quelles situations ne le permettent pas.</w:t>
       </w:r>
     </w:p>
-    <w:bookmarkEnd w:id="97"/>
+    <w:bookmarkEnd w:id="98"/>
     <w:p>
       <w:pPr>
         <w:pStyle w:val="Titre8"/>
@@ -20540,23 +20285,7 @@
         <w:rPr>
           <w:lang w:val="fr-CH"/>
         </w:rPr>
-        <w:t xml:space="preserve">Nom du projet-désignation du </w:t>
-      </w:r>
-      <w:proofErr w:type="spellStart"/>
-      <w:proofErr w:type="gramStart"/>
-      <w:r>
-        <w:rPr>
-          <w:lang w:val="fr-CH"/>
-        </w:rPr>
-        <w:t>document.type</w:t>
-      </w:r>
-      <w:proofErr w:type="spellEnd"/>
-      <w:proofErr w:type="gramEnd"/>
-      <w:r>
-        <w:rPr>
-          <w:lang w:val="fr-CH"/>
-        </w:rPr>
-        <w:t xml:space="preserve"> de fichier</w:t>
+        <w:t>Nom du projet-désignation du document.type de fichier</w:t>
       </w:r>
     </w:p>
     <w:p>
@@ -20566,14 +20295,12 @@
           <w:lang w:val="fr-CH"/>
         </w:rPr>
       </w:pPr>
-      <w:proofErr w:type="gramStart"/>
       <w:r>
         <w:rPr>
           <w:lang w:val="fr-CH"/>
         </w:rPr>
         <w:t>Exemple:</w:t>
       </w:r>
-      <w:proofErr w:type="gramEnd"/>
     </w:p>
     <w:p>
       <w:pPr>
@@ -20602,14 +20329,14 @@
           <w:lang w:val="fr-CH"/>
         </w:rPr>
       </w:pPr>
-      <w:bookmarkStart w:id="98" w:name="_Toc530748755"/>
+      <w:bookmarkStart w:id="99" w:name="_Toc530748755"/>
       <w:r>
         <w:rPr>
           <w:lang w:val="fr-CH"/>
         </w:rPr>
         <w:t>Versions de documents</w:t>
       </w:r>
-      <w:bookmarkEnd w:id="98"/>
+      <w:bookmarkEnd w:id="99"/>
     </w:p>
     <w:p>
       <w:pPr>
@@ -20636,16 +20363,8 @@
         <w:rPr>
           <w:lang w:val="fr-CH"/>
         </w:rPr>
-        <w:t xml:space="preserve">Utilisation de numéros de </w:t>
-      </w:r>
-      <w:proofErr w:type="gramStart"/>
-      <w:r>
-        <w:rPr>
-          <w:lang w:val="fr-CH"/>
-        </w:rPr>
-        <w:t>version:</w:t>
-      </w:r>
-      <w:proofErr w:type="gramEnd"/>
+        <w:t>Utilisation de numéros de version:</w:t>
+      </w:r>
     </w:p>
     <w:p>
       <w:pPr>
@@ -20729,21 +20448,7 @@
         <w:rPr>
           <w:lang w:val="fr-CH"/>
         </w:rPr>
-        <w:t xml:space="preserve">Ce graphique est modifiable avec Microsoft PowerPoint (clic droit – Objet </w:t>
-      </w:r>
-      <w:proofErr w:type="spellStart"/>
-      <w:r>
-        <w:rPr>
-          <w:lang w:val="fr-CH"/>
-        </w:rPr>
-        <w:t>Presentation</w:t>
-      </w:r>
-      <w:proofErr w:type="spellEnd"/>
-      <w:r>
-        <w:rPr>
-          <w:lang w:val="fr-CH"/>
-        </w:rPr>
-        <w:t xml:space="preserve"> – Ouvrir)</w:t>
+        <w:t>Ce graphique est modifiable avec Microsoft PowerPoint (clic droit – Objet Presentation – Ouvrir)</w:t>
       </w:r>
     </w:p>
     <w:p>
@@ -20761,7 +20466,7 @@
           <v:shape id="_x0000_i1027" type="#_x0000_t75" style="width:353.25pt;height:252pt" o:ole="">
             <v:imagedata r:id="rId18" o:title="" croptop="6444f" cropbottom="6748f" cropleft="6676f" cropright="3951f"/>
           </v:shape>
-          <o:OLEObject Type="Embed" ProgID="PowerPoint.Show.12" ShapeID="_x0000_i1027" DrawAspect="Content" ObjectID="_1646295127" r:id="rId19"/>
+          <o:OLEObject Type="Embed" ProgID="PowerPoint.Show.12" ShapeID="_x0000_i1027" DrawAspect="Content" ObjectID="_1646386661" r:id="rId19"/>
         </w:object>
       </w:r>
     </w:p>
@@ -20773,9 +20478,9 @@
           <w:lang w:val="fr-CH"/>
         </w:rPr>
       </w:pPr>
-      <w:bookmarkStart w:id="99" w:name="_Toc467859985"/>
-      <w:bookmarkStart w:id="100" w:name="_Toc530748759"/>
-      <w:bookmarkStart w:id="101" w:name="_Toc26945665"/>
+      <w:bookmarkStart w:id="100" w:name="_Toc467859985"/>
+      <w:bookmarkStart w:id="101" w:name="_Toc530748759"/>
+      <w:bookmarkStart w:id="102" w:name="_Toc26945665"/>
       <w:r>
         <w:rPr>
           <w:lang w:val="fr-CH"/>
@@ -20829,15 +20534,15 @@
         </w:rPr>
         <w:tab/>
       </w:r>
-      <w:bookmarkEnd w:id="99"/>
+      <w:bookmarkEnd w:id="100"/>
       <w:r>
         <w:rPr>
           <w:lang w:val="fr-CH"/>
         </w:rPr>
         <w:t>Graphique concernant la gestion des versions</w:t>
       </w:r>
-      <w:bookmarkEnd w:id="100"/>
       <w:bookmarkEnd w:id="101"/>
+      <w:bookmarkEnd w:id="102"/>
     </w:p>
     <w:p>
       <w:pPr>
@@ -20880,16 +20585,8 @@
         <w:rPr>
           <w:lang w:val="fr-CH"/>
         </w:rPr>
-        <w:t>Exemple pour un procès-</w:t>
-      </w:r>
-      <w:proofErr w:type="gramStart"/>
-      <w:r>
-        <w:rPr>
-          <w:lang w:val="fr-CH"/>
-        </w:rPr>
-        <w:t>verbal:</w:t>
-      </w:r>
-      <w:proofErr w:type="gramEnd"/>
+        <w:t>Exemple pour un procès-verbal:</w:t>
+      </w:r>
     </w:p>
     <w:p>
       <w:pPr>
@@ -20944,21 +20641,7 @@
         <w:rPr>
           <w:lang w:val="fr-CH"/>
         </w:rPr>
-        <w:t xml:space="preserve">Conseil relatif à l’utilisation d’une référence </w:t>
-      </w:r>
-      <w:proofErr w:type="gramStart"/>
-      <w:r>
-        <w:rPr>
-          <w:lang w:val="fr-CH"/>
-        </w:rPr>
-        <w:t>temporelle:</w:t>
-      </w:r>
-      <w:proofErr w:type="gramEnd"/>
-      <w:r>
-        <w:rPr>
-          <w:lang w:val="fr-CH"/>
-        </w:rPr>
-        <w:t xml:space="preserve"> </w:t>
+        <w:t xml:space="preserve">Conseil relatif à l’utilisation d’une référence temporelle: </w:t>
       </w:r>
     </w:p>
     <w:p>
@@ -21001,21 +20684,7 @@
         <w:rPr>
           <w:lang w:val="fr-CH"/>
         </w:rPr>
-        <w:t xml:space="preserve">Nom du projet-désignation du </w:t>
-      </w:r>
-      <w:proofErr w:type="spellStart"/>
-      <w:r>
-        <w:rPr>
-          <w:lang w:val="fr-CH"/>
-        </w:rPr>
-        <w:t>document-AAMMJJ.type</w:t>
-      </w:r>
-      <w:proofErr w:type="spellEnd"/>
-      <w:r>
-        <w:rPr>
-          <w:lang w:val="fr-CH"/>
-        </w:rPr>
-        <w:t xml:space="preserve"> de fichier</w:t>
+        <w:t>Nom du projet-désignation du document-AAMMJJ.type de fichier</w:t>
       </w:r>
     </w:p>
     <w:p>
@@ -21025,14 +20694,12 @@
           <w:lang w:val="fr-CH"/>
         </w:rPr>
       </w:pPr>
-      <w:proofErr w:type="gramStart"/>
       <w:r>
         <w:rPr>
           <w:lang w:val="fr-CH"/>
         </w:rPr>
         <w:t>Exemple:</w:t>
       </w:r>
-      <w:proofErr w:type="gramEnd"/>
     </w:p>
     <w:p>
       <w:pPr>
@@ -21232,24 +20899,9 @@
         <w:rPr>
           <w:lang w:val="fr-CH"/>
         </w:rPr>
-        <w:t xml:space="preserve">Ce graphique est modifiable avec Microsoft PowerPoint (clic droit – Objet </w:t>
-      </w:r>
-      <w:proofErr w:type="spellStart"/>
-      <w:r>
-        <w:rPr>
-          <w:lang w:val="fr-CH"/>
-        </w:rPr>
-        <w:t>Presentation</w:t>
-      </w:r>
-      <w:proofErr w:type="spellEnd"/>
-      <w:r>
-        <w:rPr>
-          <w:lang w:val="fr-CH"/>
-        </w:rPr>
-        <w:t xml:space="preserve"> – Ouvrir)</w:t>
+        <w:t>Ce graphique est modifiable avec Microsoft PowerPoint (clic droit – Objet Presentation – Ouvrir)</w:t>
       </w:r>
     </w:p>
-    <w:bookmarkStart w:id="102" w:name="_GoBack"/>
     <w:p>
       <w:pPr>
         <w:pStyle w:val="Abbildung"/>
@@ -21266,10 +20918,9 @@
           <v:shape id="_x0000_i1028" type="#_x0000_t75" style="width:485.25pt;height:271.5pt" o:ole="">
             <v:imagedata r:id="rId21" o:title=""/>
           </v:shape>
-          <o:OLEObject Type="Embed" ProgID="PowerPoint.Show.12" ShapeID="_x0000_i1028" DrawAspect="Content" ObjectID="_1646295128" r:id="rId22"/>
+          <o:OLEObject Type="Embed" ProgID="PowerPoint.Show.12" ShapeID="_x0000_i1028" DrawAspect="Content" ObjectID="_1646386662" r:id="rId22"/>
         </w:object>
       </w:r>
-      <w:bookmarkEnd w:id="102"/>
     </w:p>
     <w:p>
       <w:pPr>
@@ -21686,14 +21337,27 @@
               <w:szCs w:val="18"/>
             </w:rPr>
           </w:pPr>
-          <w:fldSimple w:instr=" FILENAME \* LOWER \* MERGEFORMAT ">
-            <w:r>
-              <w:rPr>
-                <w:noProof/>
-              </w:rPr>
-              <w:t>document2</w:t>
-            </w:r>
-          </w:fldSimple>
+          <w:r>
+            <w:fldChar w:fldCharType="begin"/>
+          </w:r>
+          <w:r>
+            <w:instrText xml:space="preserve"> FILENAME \* LOWER \* MERGEFORMAT </w:instrText>
+          </w:r>
+          <w:r>
+            <w:fldChar w:fldCharType="separate"/>
+          </w:r>
+          <w:r>
+            <w:rPr>
+              <w:noProof/>
+            </w:rPr>
+            <w:t>document2</w:t>
+          </w:r>
+          <w:r>
+            <w:rPr>
+              <w:noProof/>
+            </w:rPr>
+            <w:fldChar w:fldCharType="end"/>
+          </w:r>
         </w:p>
       </w:tc>
     </w:tr>
@@ -22177,15 +21841,7 @@
             <w:pStyle w:val="En-tte"/>
           </w:pPr>
           <w:r>
-            <w:t>Société (</w:t>
-          </w:r>
-          <w:proofErr w:type="spellStart"/>
-          <w:r>
-            <w:t>ligne</w:t>
-          </w:r>
-          <w:proofErr w:type="spellEnd"/>
-          <w:r>
-            <w:t xml:space="preserve"> 1)</w:t>
+            <w:t>Société (ligne 1)</w:t>
           </w:r>
         </w:p>
         <w:p>
@@ -22193,15 +21849,7 @@
             <w:pStyle w:val="KopfzeileFett"/>
           </w:pPr>
           <w:r>
-            <w:t>Société (</w:t>
-          </w:r>
-          <w:proofErr w:type="spellStart"/>
-          <w:r>
-            <w:t>ligne</w:t>
-          </w:r>
-          <w:proofErr w:type="spellEnd"/>
-          <w:r>
-            <w:t xml:space="preserve"> 2)</w:t>
+            <w:t>Société (ligne 2)</w:t>
           </w:r>
         </w:p>
         <w:p>
@@ -26207,6 +25855,7 @@
     <w:lsdException w:name="HTML Sample" w:semiHidden="1" w:unhideWhenUsed="1"/>
     <w:lsdException w:name="HTML Typewriter" w:semiHidden="1" w:unhideWhenUsed="1"/>
     <w:lsdException w:name="HTML Variable" w:semiHidden="1" w:unhideWhenUsed="1"/>
+    <w:lsdException w:name="Normal Table" w:semiHidden="1" w:unhideWhenUsed="1"/>
     <w:lsdException w:name="annotation subject" w:semiHidden="1" w:unhideWhenUsed="1"/>
     <w:lsdException w:name="No List" w:semiHidden="1" w:unhideWhenUsed="1"/>
     <w:lsdException w:name="Outline List 1" w:semiHidden="1" w:unhideWhenUsed="1"/>
@@ -26253,8 +25902,10 @@
     <w:lsdException w:name="Table Subtle 2" w:semiHidden="1" w:unhideWhenUsed="1"/>
     <w:lsdException w:name="Table Web 1" w:semiHidden="1" w:unhideWhenUsed="1"/>
     <w:lsdException w:name="Table Web 2" w:semiHidden="1" w:unhideWhenUsed="1"/>
+    <w:lsdException w:name="Table Web 3" w:semiHidden="1" w:unhideWhenUsed="1"/>
     <w:lsdException w:name="Balloon Text" w:semiHidden="1" w:unhideWhenUsed="1"/>
     <w:lsdException w:name="Table Grid" w:uiPriority="39"/>
+    <w:lsdException w:name="Table Theme" w:semiHidden="1" w:unhideWhenUsed="1"/>
     <w:lsdException w:name="Placeholder Text" w:semiHidden="1"/>
     <w:lsdException w:name="No Spacing" w:uiPriority="1" w:qFormat="1"/>
     <w:lsdException w:name="Light Shading" w:uiPriority="60"/>
@@ -37900,6 +37551,7 @@
   <w:rsids>
     <w:rsidRoot w:val="003C7EC9"/>
     <w:rsid w:val="00001C51"/>
+    <w:rsid w:val="00045715"/>
     <w:rsid w:val="000C7421"/>
     <w:rsid w:val="001C3DD3"/>
     <w:rsid w:val="003C7EC9"/>
@@ -38054,6 +37706,7 @@
     <w:lsdException w:name="HTML Sample" w:semiHidden="1" w:unhideWhenUsed="1"/>
     <w:lsdException w:name="HTML Typewriter" w:semiHidden="1" w:unhideWhenUsed="1"/>
     <w:lsdException w:name="HTML Variable" w:semiHidden="1" w:unhideWhenUsed="1"/>
+    <w:lsdException w:name="Normal Table" w:semiHidden="1" w:unhideWhenUsed="1"/>
     <w:lsdException w:name="annotation subject" w:semiHidden="1" w:unhideWhenUsed="1"/>
     <w:lsdException w:name="No List" w:semiHidden="1" w:unhideWhenUsed="1"/>
     <w:lsdException w:name="Outline List 1" w:semiHidden="1" w:unhideWhenUsed="1"/>
@@ -38100,8 +37753,10 @@
     <w:lsdException w:name="Table Subtle 2" w:semiHidden="1" w:unhideWhenUsed="1"/>
     <w:lsdException w:name="Table Web 1" w:semiHidden="1" w:unhideWhenUsed="1"/>
     <w:lsdException w:name="Table Web 2" w:semiHidden="1" w:unhideWhenUsed="1"/>
+    <w:lsdException w:name="Table Web 3" w:semiHidden="1" w:unhideWhenUsed="1"/>
     <w:lsdException w:name="Balloon Text" w:semiHidden="1" w:unhideWhenUsed="1"/>
     <w:lsdException w:name="Table Grid" w:uiPriority="39"/>
+    <w:lsdException w:name="Table Theme" w:semiHidden="1" w:unhideWhenUsed="1"/>
     <w:lsdException w:name="Placeholder Text" w:semiHidden="1"/>
     <w:lsdException w:name="No Spacing" w:uiPriority="1" w:qFormat="1"/>
     <w:lsdException w:name="Light Shading" w:uiPriority="60"/>
@@ -38649,7 +38304,7 @@
 </file>
 
 <file path=customXml/itemProps1.xml><?xml version="1.0" encoding="utf-8"?>
-<ds:datastoreItem xmlns:ds="http://schemas.openxmlformats.org/officeDocument/2006/customXml" ds:itemID="{E15029A1-1F63-4547-A4B6-2F06FAC8E732}">
+<ds:datastoreItem xmlns:ds="http://schemas.openxmlformats.org/officeDocument/2006/customXml" ds:itemID="{5136540D-029A-49DD-BBE8-304B231BECBA}">
   <ds:schemaRefs>
     <ds:schemaRef ds:uri="http://schemas.openxmlformats.org/officeDocument/2006/bibliography"/>
   </ds:schemaRefs>

</xml_diff>